<commit_message>
update cv for hua
</commit_message>
<xml_diff>
--- a/redesign_2011/CV/Bio_jinl_short_for_hua.docx
+++ b/redesign_2011/CV/Bio_jinl_short_for_hua.docx
@@ -1,6 +1,6 @@
 
 <file path=word/document.xml><?xml version="1.0" encoding="utf-8"?>
-<w:document xmlns:wpc="http://schemas.microsoft.com/office/word/2010/wordprocessingCanvas" xmlns:cx="http://schemas.microsoft.com/office/drawing/2014/chartex" xmlns:cx1="http://schemas.microsoft.com/office/drawing/2015/9/8/chartex" xmlns:cx2="http://schemas.microsoft.com/office/drawing/2015/10/21/chartex" xmlns:cx3="http://schemas.microsoft.com/office/drawing/2016/5/9/chartex" xmlns:cx4="http://schemas.microsoft.com/office/drawing/2016/5/10/chartex" xmlns:cx5="http://schemas.microsoft.com/office/drawing/2016/5/11/chartex" xmlns:cx6="http://schemas.microsoft.com/office/drawing/2016/5/12/chartex" xmlns:cx7="http://schemas.microsoft.com/office/drawing/2016/5/13/chartex" xmlns:cx8="http://schemas.microsoft.com/office/drawing/2016/5/14/chartex" xmlns:mc="http://schemas.openxmlformats.org/markup-compatibility/2006" xmlns:aink="http://schemas.microsoft.com/office/drawing/2016/ink" xmlns:am3d="http://schemas.microsoft.com/office/drawing/2017/model3d" xmlns:o="urn:schemas-microsoft-com:office:office" xmlns:r="http://schemas.openxmlformats.org/officeDocument/2006/relationships" xmlns:m="http://schemas.openxmlformats.org/officeDocument/2006/math" xmlns:v="urn:schemas-microsoft-com:vml" xmlns:wp14="http://schemas.microsoft.com/office/word/2010/wordprocessingDrawing" xmlns:wp="http://schemas.openxmlformats.org/drawingml/2006/wordprocessingDrawing" xmlns:w10="urn:schemas-microsoft-com:office:word" xmlns:w="http://schemas.openxmlformats.org/wordprocessingml/2006/main" xmlns:w14="http://schemas.microsoft.com/office/word/2010/wordml" xmlns:w15="http://schemas.microsoft.com/office/word/2012/wordml" xmlns:w16cid="http://schemas.microsoft.com/office/word/2016/wordml/cid" xmlns:w16se="http://schemas.microsoft.com/office/word/2015/wordml/symex" xmlns:wpg="http://schemas.microsoft.com/office/word/2010/wordprocessingGroup" xmlns:wpi="http://schemas.microsoft.com/office/word/2010/wordprocessingInk" xmlns:wne="http://schemas.microsoft.com/office/word/2006/wordml" xmlns:wps="http://schemas.microsoft.com/office/word/2010/wordprocessingShape" mc:Ignorable="w14 w15 w16se w16cid wp14">
+<w:document xmlns:wpc="http://schemas.microsoft.com/office/word/2010/wordprocessingCanvas" xmlns:mc="http://schemas.openxmlformats.org/markup-compatibility/2006" xmlns:o="urn:schemas-microsoft-com:office:office" xmlns:r="http://schemas.openxmlformats.org/officeDocument/2006/relationships" xmlns:m="http://schemas.openxmlformats.org/officeDocument/2006/math" xmlns:v="urn:schemas-microsoft-com:vml" xmlns:wp14="http://schemas.microsoft.com/office/word/2010/wordprocessingDrawing" xmlns:wp="http://schemas.openxmlformats.org/drawingml/2006/wordprocessingDrawing" xmlns:w10="urn:schemas-microsoft-com:office:word" xmlns:w="http://schemas.openxmlformats.org/wordprocessingml/2006/main" xmlns:w14="http://schemas.microsoft.com/office/word/2010/wordml" xmlns:w15="http://schemas.microsoft.com/office/word/2012/wordml" xmlns:wpg="http://schemas.microsoft.com/office/word/2010/wordprocessingGroup" xmlns:wpi="http://schemas.microsoft.com/office/word/2010/wordprocessingInk" xmlns:wne="http://schemas.microsoft.com/office/word/2006/wordml" xmlns:wps="http://schemas.microsoft.com/office/word/2010/wordprocessingShape" mc:Ignorable="w14 w15 wp14">
   <w:body>
     <w:p>
       <w:pPr>
@@ -11,6 +11,7 @@
         </w:rPr>
       </w:pPr>
       <w:bookmarkStart w:id="0" w:name="_Hlk507407694"/>
+      <w:bookmarkStart w:id="1" w:name="_GoBack"/>
       <w:r>
         <w:rPr>
           <w:rFonts w:ascii="Courier New" w:hAnsi="Courier New" w:cs="Courier New"/>
@@ -33,23 +34,39 @@
           <w:sz w:val="21"/>
           <w:szCs w:val="21"/>
         </w:rPr>
-        <w:t xml:space="preserve">Research (Redmond, WA). He leads the Deep Learning workspace </w:t>
-      </w:r>
-      <w:r>
-        <w:rPr>
-          <w:rFonts w:ascii="Courier New" w:hAnsi="Courier New" w:cs="Courier New"/>
-          <w:sz w:val="21"/>
-          <w:szCs w:val="21"/>
-        </w:rPr>
-        <w:t xml:space="preserve">(DL Workspace) </w:t>
-      </w:r>
-      <w:r>
-        <w:rPr>
-          <w:rFonts w:ascii="Courier New" w:hAnsi="Courier New" w:cs="Courier New"/>
-          <w:sz w:val="21"/>
-          <w:szCs w:val="21"/>
-        </w:rPr>
-        <w:t xml:space="preserve">project, a cloud AI infrastructure </w:t>
+        <w:t xml:space="preserve">Research (Redmond, WA). He leads the </w:t>
+      </w:r>
+      <w:r>
+        <w:rPr>
+          <w:rFonts w:ascii="Courier New" w:hAnsi="Courier New" w:cs="Courier New"/>
+          <w:sz w:val="21"/>
+          <w:szCs w:val="21"/>
+        </w:rPr>
+        <w:t xml:space="preserve">DL Workspace </w:t>
+      </w:r>
+      <w:r>
+        <w:rPr>
+          <w:rFonts w:ascii="Courier New" w:hAnsi="Courier New" w:cs="Courier New"/>
+          <w:sz w:val="21"/>
+          <w:szCs w:val="21"/>
+        </w:rPr>
+        <w:t>project, a</w:t>
+      </w:r>
+      <w:r>
+        <w:rPr>
+          <w:rFonts w:ascii="Courier New" w:hAnsi="Courier New" w:cs="Courier New"/>
+          <w:sz w:val="21"/>
+          <w:szCs w:val="21"/>
+        </w:rPr>
+        <w:t>n open source</w:t>
+      </w:r>
+      <w:r>
+        <w:rPr>
+          <w:rFonts w:ascii="Courier New" w:hAnsi="Courier New" w:cs="Courier New"/>
+          <w:sz w:val="21"/>
+          <w:szCs w:val="21"/>
+        </w:rPr>
+        <w:t xml:space="preserve"> cloud AI infrastructure </w:t>
       </w:r>
       <w:r>
         <w:rPr>
@@ -145,7 +162,87 @@
           <w:sz w:val="21"/>
           <w:szCs w:val="21"/>
         </w:rPr>
-        <w:t xml:space="preserve"> an on-perm cluster to manage AI training, interactive exploration, inference, and analytics. DL Workspace supports all major Deep Learning toolkit out of box (e.g., TensorFlow, CNTK, Caffe, </w:t>
+        <w:t xml:space="preserve"> an on-perm cluster</w:t>
+      </w:r>
+      <w:r>
+        <w:rPr>
+          <w:rFonts w:ascii="Courier New" w:hAnsi="Courier New" w:cs="Courier New"/>
+          <w:sz w:val="21"/>
+          <w:szCs w:val="21"/>
+        </w:rPr>
+        <w:t xml:space="preserve">. DL Workspace </w:t>
+      </w:r>
+      <w:r>
+        <w:rPr>
+          <w:rFonts w:ascii="Courier New" w:hAnsi="Courier New" w:cs="Courier New"/>
+          <w:sz w:val="21"/>
+          <w:szCs w:val="21"/>
+        </w:rPr>
+        <w:t>is used in daily production by Microsoft team</w:t>
+      </w:r>
+      <w:r>
+        <w:rPr>
+          <w:rFonts w:ascii="Courier New" w:hAnsi="Courier New" w:cs="Courier New"/>
+          <w:sz w:val="21"/>
+          <w:szCs w:val="21"/>
+        </w:rPr>
+        <w:t>s, and can be turn-key used for</w:t>
+      </w:r>
+      <w:r>
+        <w:rPr>
+          <w:rFonts w:ascii="Courier New" w:hAnsi="Courier New" w:cs="Courier New"/>
+          <w:sz w:val="21"/>
+          <w:szCs w:val="21"/>
+        </w:rPr>
+        <w:t xml:space="preserve"> </w:t>
+      </w:r>
+      <w:r>
+        <w:rPr>
+          <w:rFonts w:ascii="Courier New" w:hAnsi="Courier New" w:cs="Courier New"/>
+          <w:sz w:val="21"/>
+          <w:szCs w:val="21"/>
+        </w:rPr>
+        <w:t xml:space="preserve">AI training, </w:t>
+      </w:r>
+      <w:r>
+        <w:rPr>
+          <w:rFonts w:ascii="Courier New" w:hAnsi="Courier New" w:cs="Courier New"/>
+          <w:sz w:val="21"/>
+          <w:szCs w:val="21"/>
+        </w:rPr>
+        <w:t xml:space="preserve">interactive exploration, inference, and analytics. </w:t>
+      </w:r>
+      <w:r>
+        <w:rPr>
+          <w:rFonts w:ascii="Courier New" w:hAnsi="Courier New" w:cs="Courier New"/>
+          <w:sz w:val="21"/>
+          <w:szCs w:val="21"/>
+        </w:rPr>
+        <w:t>It</w:t>
+      </w:r>
+      <w:r>
+        <w:rPr>
+          <w:rFonts w:ascii="Courier New" w:hAnsi="Courier New" w:cs="Courier New"/>
+          <w:sz w:val="21"/>
+          <w:szCs w:val="21"/>
+        </w:rPr>
+        <w:t xml:space="preserve"> supports all major </w:t>
+      </w:r>
+      <w:r>
+        <w:rPr>
+          <w:rFonts w:ascii="Courier New" w:hAnsi="Courier New" w:cs="Courier New"/>
+          <w:sz w:val="21"/>
+          <w:szCs w:val="21"/>
+        </w:rPr>
+        <w:t>DL</w:t>
+      </w:r>
+      <w:r>
+        <w:rPr>
+          <w:rFonts w:ascii="Courier New" w:hAnsi="Courier New" w:cs="Courier New"/>
+          <w:sz w:val="21"/>
+          <w:szCs w:val="21"/>
+        </w:rPr>
+        <w:t xml:space="preserve"> toolkit out of box (e.g., </w:t>
       </w:r>
       <w:proofErr w:type="spellStart"/>
       <w:r>
@@ -154,6 +251,42 @@
           <w:sz w:val="21"/>
           <w:szCs w:val="21"/>
         </w:rPr>
+        <w:t>TensorFlow</w:t>
+      </w:r>
+      <w:proofErr w:type="spellEnd"/>
+      <w:r>
+        <w:rPr>
+          <w:rFonts w:ascii="Courier New" w:hAnsi="Courier New" w:cs="Courier New"/>
+          <w:sz w:val="21"/>
+          <w:szCs w:val="21"/>
+        </w:rPr>
+        <w:t xml:space="preserve">, CNTK, </w:t>
+      </w:r>
+      <w:proofErr w:type="spellStart"/>
+      <w:r>
+        <w:rPr>
+          <w:rFonts w:ascii="Courier New" w:hAnsi="Courier New" w:cs="Courier New"/>
+          <w:sz w:val="21"/>
+          <w:szCs w:val="21"/>
+        </w:rPr>
+        <w:t>Caffe</w:t>
+      </w:r>
+      <w:proofErr w:type="spellEnd"/>
+      <w:r>
+        <w:rPr>
+          <w:rFonts w:ascii="Courier New" w:hAnsi="Courier New" w:cs="Courier New"/>
+          <w:sz w:val="21"/>
+          <w:szCs w:val="21"/>
+        </w:rPr>
+        <w:t xml:space="preserve">, </w:t>
+      </w:r>
+      <w:proofErr w:type="spellStart"/>
+      <w:r>
+        <w:rPr>
+          <w:rFonts w:ascii="Courier New" w:hAnsi="Courier New" w:cs="Courier New"/>
+          <w:sz w:val="21"/>
+          <w:szCs w:val="21"/>
+        </w:rPr>
         <w:t>MxNet</w:t>
       </w:r>
       <w:proofErr w:type="spellEnd"/>
@@ -163,41 +296,25 @@
           <w:sz w:val="21"/>
           <w:szCs w:val="21"/>
         </w:rPr>
-        <w:t xml:space="preserve">, etc..). It also supports big data analytics works such as Hadoop/Spark as well. </w:t>
-      </w:r>
-      <w:r>
-        <w:rPr>
-          <w:rFonts w:ascii="Courier New" w:hAnsi="Courier New" w:cs="Courier New"/>
-          <w:sz w:val="21"/>
-          <w:szCs w:val="21"/>
-        </w:rPr>
-        <w:t>It</w:t>
-      </w:r>
-      <w:r>
-        <w:rPr>
-          <w:rFonts w:ascii="Courier New" w:hAnsi="Courier New" w:cs="Courier New"/>
-          <w:sz w:val="21"/>
-          <w:szCs w:val="21"/>
-        </w:rPr>
-        <w:t xml:space="preserve"> is used in daily production by multiple Microsoft teams (Microsoft Cognitive Services, </w:t>
-      </w:r>
-      <w:proofErr w:type="spellStart"/>
-      <w:r>
-        <w:rPr>
-          <w:rFonts w:ascii="Courier New" w:hAnsi="Courier New" w:cs="Courier New"/>
-          <w:sz w:val="21"/>
-          <w:szCs w:val="21"/>
-        </w:rPr>
-        <w:t>SwiftKeys</w:t>
-      </w:r>
-      <w:proofErr w:type="spellEnd"/>
-      <w:r>
-        <w:rPr>
-          <w:rFonts w:ascii="Courier New" w:hAnsi="Courier New" w:cs="Courier New"/>
-          <w:sz w:val="21"/>
-          <w:szCs w:val="21"/>
-        </w:rPr>
-        <w:t>, Bing Relevance, etc..).</w:t>
+        <w:t>, etc</w:t>
+      </w:r>
+      <w:proofErr w:type="gramStart"/>
+      <w:r>
+        <w:rPr>
+          <w:rFonts w:ascii="Courier New" w:hAnsi="Courier New" w:cs="Courier New"/>
+          <w:sz w:val="21"/>
+          <w:szCs w:val="21"/>
+        </w:rPr>
+        <w:t>..)</w:t>
+      </w:r>
+      <w:proofErr w:type="gramEnd"/>
+      <w:r>
+        <w:rPr>
+          <w:rFonts w:ascii="Courier New" w:hAnsi="Courier New" w:cs="Courier New"/>
+          <w:sz w:val="21"/>
+          <w:szCs w:val="21"/>
+        </w:rPr>
+        <w:t>.</w:t>
       </w:r>
     </w:p>
     <w:p>
@@ -214,7 +331,23 @@
           <w:sz w:val="21"/>
           <w:szCs w:val="21"/>
         </w:rPr>
-        <w:t xml:space="preserve">Dr. Li's contribution has been shipped in a broad spectrum of Microsoft products, such as Windows Media, Live Messenger/Mesh, Windows, Skype for Business, Azure, Bing, Xbox Live. He was awarded the Microsoft Gold Star Service Award 4 times. His work on the Local Reconstruction Code (LRC) has shipped </w:t>
+        <w:t>Dr. Li</w:t>
+      </w:r>
+      <w:r>
+        <w:rPr>
+          <w:rFonts w:ascii="Courier New" w:hAnsi="Courier New" w:cs="Courier New"/>
+          <w:sz w:val="21"/>
+          <w:szCs w:val="21"/>
+        </w:rPr>
+        <w:t xml:space="preserve"> has extensive contribution to</w:t>
+      </w:r>
+      <w:r>
+        <w:rPr>
+          <w:rFonts w:ascii="Courier New" w:hAnsi="Courier New" w:cs="Courier New"/>
+          <w:sz w:val="21"/>
+          <w:szCs w:val="21"/>
+        </w:rPr>
+        <w:t xml:space="preserve"> Microsoft products. His work on the Local Reconstruction Code (LRC) has shipped </w:t>
       </w:r>
       <w:r>
         <w:rPr>
@@ -246,61 +379,23 @@
           <w:sz w:val="21"/>
           <w:szCs w:val="21"/>
         </w:rPr>
-        <w:t xml:space="preserve">, which has </w:t>
-      </w:r>
-      <w:proofErr w:type="spellStart"/>
-      <w:r>
-        <w:rPr>
-          <w:rFonts w:ascii="Courier New" w:hAnsi="Courier New" w:cs="Courier New"/>
-          <w:sz w:val="21"/>
-          <w:szCs w:val="21"/>
-        </w:rPr>
-        <w:t>lead</w:t>
-      </w:r>
-      <w:proofErr w:type="spellEnd"/>
-      <w:r>
-        <w:rPr>
-          <w:rFonts w:ascii="Courier New" w:hAnsi="Courier New" w:cs="Courier New"/>
-          <w:sz w:val="21"/>
-          <w:szCs w:val="21"/>
-        </w:rPr>
-        <w:t xml:space="preserve"> to hundreds of </w:t>
-      </w:r>
-      <w:proofErr w:type="gramStart"/>
-      <w:r>
-        <w:rPr>
-          <w:rFonts w:ascii="Courier New" w:hAnsi="Courier New" w:cs="Courier New"/>
-          <w:sz w:val="21"/>
-          <w:szCs w:val="21"/>
-        </w:rPr>
-        <w:t>millions</w:t>
-      </w:r>
-      <w:proofErr w:type="gramEnd"/>
-      <w:r>
-        <w:rPr>
-          <w:rFonts w:ascii="Courier New" w:hAnsi="Courier New" w:cs="Courier New"/>
-          <w:sz w:val="21"/>
-          <w:szCs w:val="21"/>
-        </w:rPr>
-        <w:t xml:space="preserve"> dollars of saving to Microsoft per annum, a Best Paper Award at USENIX ATC 2012 and a Microsoft TCN Storage Technical Achievement Award. His work on Data Deduplication in Windows Server 2012 is among the top 3 File Server features introduced. His work to exploit the benefit of SSD for high performance storage applications has </w:t>
-      </w:r>
-      <w:proofErr w:type="spellStart"/>
-      <w:r>
-        <w:rPr>
-          <w:rFonts w:ascii="Courier New" w:hAnsi="Courier New" w:cs="Courier New"/>
-          <w:sz w:val="21"/>
-          <w:szCs w:val="21"/>
-        </w:rPr>
-        <w:t>lead</w:t>
-      </w:r>
-      <w:proofErr w:type="spellEnd"/>
-      <w:r>
-        <w:rPr>
-          <w:rFonts w:ascii="Courier New" w:hAnsi="Courier New" w:cs="Courier New"/>
-          <w:sz w:val="21"/>
-          <w:szCs w:val="21"/>
-        </w:rPr>
-        <w:t xml:space="preserve"> to "FlashStore" and SkimpyStash, the former has been shipped in Bing/AdCenter for cloud object storage, the latter has been incorporated into BW-Tree, which is shipping in SQL Server 2014 (Hekaton) and Azure DocumentDB. </w:t>
+        <w:t xml:space="preserve">, lead to hundreds of millions dollars of saving to Microsoft per annum, a Best Paper Award at USENIX ATC 2012 and a Microsoft TCN Storage Technical Achievement Award. His work on Data Deduplication in Windows Server 2012 is among the top 3 File Server features introduced. His work to exploit the benefit of SSD for high performance storage applications has been </w:t>
+      </w:r>
+      <w:r>
+        <w:rPr>
+          <w:rFonts w:ascii="Courier New" w:hAnsi="Courier New" w:cs="Courier New"/>
+          <w:sz w:val="21"/>
+          <w:szCs w:val="21"/>
+        </w:rPr>
+        <w:t>used</w:t>
+      </w:r>
+      <w:r>
+        <w:rPr>
+          <w:rFonts w:ascii="Courier New" w:hAnsi="Courier New" w:cs="Courier New"/>
+          <w:sz w:val="21"/>
+          <w:szCs w:val="21"/>
+        </w:rPr>
+        <w:t xml:space="preserve"> in Bing/AdCenter for cloud object storage, SQL Server 2014 (Hekaton) and Azure DocumentDB. </w:t>
       </w:r>
       <w:r>
         <w:rPr>
@@ -325,9 +420,18 @@
           <w:sz w:val="21"/>
           <w:szCs w:val="21"/>
         </w:rPr>
-        <w:t xml:space="preserve">Dr. Li has demonstrated computer programming to Xiaoping Deng in 1984 (an iconic event in China). He received Ph.D. (with honor) from Tsinghua University in 1994. He joined Microsoft in 1999, as one of the founding members of Microsoft Research Asia. He was the program chair for ACM Multimedia 2016 and ICME steering committee chair. He is an IEEE Fellow. </w:t>
+        <w:t xml:space="preserve">Dr. Li </w:t>
+      </w:r>
+      <w:r>
+        <w:rPr>
+          <w:rFonts w:ascii="Courier New" w:hAnsi="Courier New" w:cs="Courier New"/>
+          <w:sz w:val="21"/>
+          <w:szCs w:val="21"/>
+        </w:rPr>
+        <w:t xml:space="preserve">was the program chair for ACM Multimedia 2016 and ICME steering committee chair. He is an IEEE Fellow. </w:t>
       </w:r>
     </w:p>
+    <w:bookmarkEnd w:id="1"/>
     <w:p>
       <w:pPr>
         <w:pBdr>
@@ -529,12 +633,14 @@
         </w:rPr>
         <w:t>（例如</w:t>
       </w:r>
+      <w:proofErr w:type="spellStart"/>
       <w:r>
         <w:rPr>
           <w:rFonts w:hint="eastAsia"/>
         </w:rPr>
         <w:t>TensorFlow</w:t>
       </w:r>
+      <w:proofErr w:type="spellEnd"/>
       <w:r>
         <w:rPr>
           <w:rFonts w:hint="eastAsia"/>
@@ -553,12 +659,14 @@
         </w:rPr>
         <w:t>，</w:t>
       </w:r>
+      <w:proofErr w:type="spellStart"/>
       <w:r>
         <w:rPr>
           <w:rFonts w:hint="eastAsia"/>
         </w:rPr>
         <w:t>Caffe</w:t>
       </w:r>
+      <w:proofErr w:type="spellEnd"/>
       <w:r>
         <w:rPr>
           <w:rFonts w:hint="eastAsia"/>
@@ -725,20 +833,7 @@
         <w:rPr>
           <w:rFonts w:hint="eastAsia"/>
         </w:rPr>
-        <w:t>他的研究成果已</w:t>
-      </w:r>
-      <w:r>
-        <w:rPr>
-          <w:rFonts w:hint="eastAsia"/>
-        </w:rPr>
-        <w:lastRenderedPageBreak/>
-        <w:t>发布到</w:t>
-      </w:r>
-      <w:r>
-        <w:rPr>
-          <w:rFonts w:hint="eastAsia"/>
-        </w:rPr>
-        <w:t>微软</w:t>
+        <w:t>他的研究成果已发布到微软</w:t>
       </w:r>
       <w:r>
         <w:rPr>
@@ -854,7 +949,6 @@
         </w:rPr>
         <w:t>“</w:t>
       </w:r>
-      <w:proofErr w:type="gramStart"/>
       <w:r>
         <w:rPr>
           <w:rFonts w:hint="eastAsia"/>
@@ -867,7 +961,6 @@
         </w:rPr>
         <w:t>”和</w:t>
       </w:r>
-      <w:proofErr w:type="gramEnd"/>
       <w:r>
         <w:rPr>
           <w:rFonts w:hint="eastAsia"/>
@@ -985,6 +1078,7 @@
         <w:rPr>
           <w:rFonts w:hint="eastAsia"/>
         </w:rPr>
+        <w:lastRenderedPageBreak/>
         <w:t>1984</w:t>
       </w:r>
       <w:r>
@@ -1018,21 +1112,7 @@
         <w:rPr>
           <w:rFonts w:hint="eastAsia"/>
         </w:rPr>
-        <w:t>时，曾代表上海市学生向邓小平展示了计算机程序设计，与邓小平合影并登上杂志封面，</w:t>
-      </w:r>
-      <w:proofErr w:type="gramStart"/>
-      <w:r>
-        <w:rPr>
-          <w:rFonts w:hint="eastAsia"/>
-        </w:rPr>
-        <w:t>邓小平因他而讲了“</w:t>
-      </w:r>
-      <w:proofErr w:type="gramEnd"/>
-      <w:r>
-        <w:rPr>
-          <w:rFonts w:hint="eastAsia"/>
-        </w:rPr>
-        <w:t>计算机要从娃娃抓起”的著名言论（中国标志性事件）。李博士于高一被清华大学特招入学</w:t>
+        <w:t>时，曾代表上海市学生向邓小平展示了计算机程序设计，与邓小平合影并登上杂志封面，邓小平因他而讲了“计算机要从娃娃抓起”的著名言论（中国标志性事件）。李博士于高一被清华大学特招入学</w:t>
       </w:r>
       <w:r>
         <w:rPr>
@@ -1134,15 +1214,7 @@
         <w:rPr>
           <w:rFonts w:hint="eastAsia"/>
         </w:rPr>
-        <w:t>IEE</w:t>
-      </w:r>
-      <w:bookmarkStart w:id="1" w:name="_GoBack"/>
-      <w:bookmarkEnd w:id="1"/>
-      <w:r>
-        <w:rPr>
-          <w:rFonts w:hint="eastAsia"/>
-        </w:rPr>
-        <w:t>E</w:t>
+        <w:t>IEEE</w:t>
       </w:r>
       <w:r>
         <w:rPr>
@@ -1153,12 +1225,12 @@
       <w:bookmarkEnd w:id="0"/>
     </w:p>
     <w:sectPr>
-      <w:headerReference w:type="even" r:id="rId6"/>
-      <w:headerReference w:type="default" r:id="rId7"/>
-      <w:footerReference w:type="even" r:id="rId8"/>
-      <w:footerReference w:type="default" r:id="rId9"/>
-      <w:headerReference w:type="first" r:id="rId10"/>
-      <w:footerReference w:type="first" r:id="rId11"/>
+      <w:headerReference w:type="even" r:id="rId7"/>
+      <w:headerReference w:type="default" r:id="rId8"/>
+      <w:footerReference w:type="even" r:id="rId9"/>
+      <w:footerReference w:type="default" r:id="rId10"/>
+      <w:headerReference w:type="first" r:id="rId11"/>
+      <w:footerReference w:type="first" r:id="rId12"/>
       <w:pgSz w:w="12240" w:h="15840"/>
       <w:pgMar w:top="1440" w:right="1502" w:bottom="1440" w:left="1501" w:header="720" w:footer="720" w:gutter="0"/>
       <w:cols w:space="720"/>
@@ -1169,7 +1241,7 @@
 </file>
 
 <file path=word/endnotes.xml><?xml version="1.0" encoding="utf-8"?>
-<w:endnotes xmlns:wpc="http://schemas.microsoft.com/office/word/2010/wordprocessingCanvas" xmlns:cx="http://schemas.microsoft.com/office/drawing/2014/chartex" xmlns:cx1="http://schemas.microsoft.com/office/drawing/2015/9/8/chartex" xmlns:cx2="http://schemas.microsoft.com/office/drawing/2015/10/21/chartex" xmlns:cx3="http://schemas.microsoft.com/office/drawing/2016/5/9/chartex" xmlns:cx4="http://schemas.microsoft.com/office/drawing/2016/5/10/chartex" xmlns:cx5="http://schemas.microsoft.com/office/drawing/2016/5/11/chartex" xmlns:cx6="http://schemas.microsoft.com/office/drawing/2016/5/12/chartex" xmlns:cx7="http://schemas.microsoft.com/office/drawing/2016/5/13/chartex" xmlns:cx8="http://schemas.microsoft.com/office/drawing/2016/5/14/chartex" xmlns:mc="http://schemas.openxmlformats.org/markup-compatibility/2006" xmlns:aink="http://schemas.microsoft.com/office/drawing/2016/ink" xmlns:am3d="http://schemas.microsoft.com/office/drawing/2017/model3d" xmlns:o="urn:schemas-microsoft-com:office:office" xmlns:r="http://schemas.openxmlformats.org/officeDocument/2006/relationships" xmlns:m="http://schemas.openxmlformats.org/officeDocument/2006/math" xmlns:v="urn:schemas-microsoft-com:vml" xmlns:wp14="http://schemas.microsoft.com/office/word/2010/wordprocessingDrawing" xmlns:wp="http://schemas.openxmlformats.org/drawingml/2006/wordprocessingDrawing" xmlns:w10="urn:schemas-microsoft-com:office:word" xmlns:w="http://schemas.openxmlformats.org/wordprocessingml/2006/main" xmlns:w14="http://schemas.microsoft.com/office/word/2010/wordml" xmlns:w15="http://schemas.microsoft.com/office/word/2012/wordml" xmlns:w16cid="http://schemas.microsoft.com/office/word/2016/wordml/cid" xmlns:w16se="http://schemas.microsoft.com/office/word/2015/wordml/symex" xmlns:wpg="http://schemas.microsoft.com/office/word/2010/wordprocessingGroup" xmlns:wpi="http://schemas.microsoft.com/office/word/2010/wordprocessingInk" xmlns:wne="http://schemas.microsoft.com/office/word/2006/wordml" xmlns:wps="http://schemas.microsoft.com/office/word/2010/wordprocessingShape" mc:Ignorable="w14 w15 w16se w16cid wp14">
+<w:endnotes xmlns:wpc="http://schemas.microsoft.com/office/word/2010/wordprocessingCanvas" xmlns:mc="http://schemas.openxmlformats.org/markup-compatibility/2006" xmlns:o="urn:schemas-microsoft-com:office:office" xmlns:r="http://schemas.openxmlformats.org/officeDocument/2006/relationships" xmlns:m="http://schemas.openxmlformats.org/officeDocument/2006/math" xmlns:v="urn:schemas-microsoft-com:vml" xmlns:wp14="http://schemas.microsoft.com/office/word/2010/wordprocessingDrawing" xmlns:wp="http://schemas.openxmlformats.org/drawingml/2006/wordprocessingDrawing" xmlns:w10="urn:schemas-microsoft-com:office:word" xmlns:w="http://schemas.openxmlformats.org/wordprocessingml/2006/main" xmlns:w14="http://schemas.microsoft.com/office/word/2010/wordml" xmlns:w15="http://schemas.microsoft.com/office/word/2012/wordml" xmlns:wpg="http://schemas.microsoft.com/office/word/2010/wordprocessingGroup" xmlns:wpi="http://schemas.microsoft.com/office/word/2010/wordprocessingInk" xmlns:wne="http://schemas.microsoft.com/office/word/2006/wordml" xmlns:wps="http://schemas.microsoft.com/office/word/2010/wordprocessingShape" mc:Ignorable="w14 w15 wp14">
   <w:endnote w:type="separator" w:id="-1">
     <w:p>
       <w:pPr>
@@ -1194,7 +1266,7 @@
 </file>
 
 <file path=word/footer1.xml><?xml version="1.0" encoding="utf-8"?>
-<w:ftr xmlns:wpc="http://schemas.microsoft.com/office/word/2010/wordprocessingCanvas" xmlns:cx="http://schemas.microsoft.com/office/drawing/2014/chartex" xmlns:cx1="http://schemas.microsoft.com/office/drawing/2015/9/8/chartex" xmlns:cx2="http://schemas.microsoft.com/office/drawing/2015/10/21/chartex" xmlns:cx3="http://schemas.microsoft.com/office/drawing/2016/5/9/chartex" xmlns:cx4="http://schemas.microsoft.com/office/drawing/2016/5/10/chartex" xmlns:cx5="http://schemas.microsoft.com/office/drawing/2016/5/11/chartex" xmlns:cx6="http://schemas.microsoft.com/office/drawing/2016/5/12/chartex" xmlns:cx7="http://schemas.microsoft.com/office/drawing/2016/5/13/chartex" xmlns:cx8="http://schemas.microsoft.com/office/drawing/2016/5/14/chartex" xmlns:mc="http://schemas.openxmlformats.org/markup-compatibility/2006" xmlns:aink="http://schemas.microsoft.com/office/drawing/2016/ink" xmlns:am3d="http://schemas.microsoft.com/office/drawing/2017/model3d" xmlns:o="urn:schemas-microsoft-com:office:office" xmlns:r="http://schemas.openxmlformats.org/officeDocument/2006/relationships" xmlns:m="http://schemas.openxmlformats.org/officeDocument/2006/math" xmlns:v="urn:schemas-microsoft-com:vml" xmlns:wp14="http://schemas.microsoft.com/office/word/2010/wordprocessingDrawing" xmlns:wp="http://schemas.openxmlformats.org/drawingml/2006/wordprocessingDrawing" xmlns:w10="urn:schemas-microsoft-com:office:word" xmlns:w="http://schemas.openxmlformats.org/wordprocessingml/2006/main" xmlns:w14="http://schemas.microsoft.com/office/word/2010/wordml" xmlns:w15="http://schemas.microsoft.com/office/word/2012/wordml" xmlns:w16cid="http://schemas.microsoft.com/office/word/2016/wordml/cid" xmlns:w16se="http://schemas.microsoft.com/office/word/2015/wordml/symex" xmlns:wpg="http://schemas.microsoft.com/office/word/2010/wordprocessingGroup" xmlns:wpi="http://schemas.microsoft.com/office/word/2010/wordprocessingInk" xmlns:wne="http://schemas.microsoft.com/office/word/2006/wordml" xmlns:wps="http://schemas.microsoft.com/office/word/2010/wordprocessingShape" mc:Ignorable="w14 w15 w16se w16cid wp14">
+<w:ftr xmlns:wpc="http://schemas.microsoft.com/office/word/2010/wordprocessingCanvas" xmlns:mc="http://schemas.openxmlformats.org/markup-compatibility/2006" xmlns:o="urn:schemas-microsoft-com:office:office" xmlns:r="http://schemas.openxmlformats.org/officeDocument/2006/relationships" xmlns:m="http://schemas.openxmlformats.org/officeDocument/2006/math" xmlns:v="urn:schemas-microsoft-com:vml" xmlns:wp14="http://schemas.microsoft.com/office/word/2010/wordprocessingDrawing" xmlns:wp="http://schemas.openxmlformats.org/drawingml/2006/wordprocessingDrawing" xmlns:w10="urn:schemas-microsoft-com:office:word" xmlns:w="http://schemas.openxmlformats.org/wordprocessingml/2006/main" xmlns:w14="http://schemas.microsoft.com/office/word/2010/wordml" xmlns:w15="http://schemas.microsoft.com/office/word/2012/wordml" xmlns:wpg="http://schemas.microsoft.com/office/word/2010/wordprocessingGroup" xmlns:wpi="http://schemas.microsoft.com/office/word/2010/wordprocessingInk" xmlns:wne="http://schemas.microsoft.com/office/word/2006/wordml" xmlns:wps="http://schemas.microsoft.com/office/word/2010/wordprocessingShape" mc:Ignorable="w14 w15 wp14">
   <w:p>
     <w:pPr>
       <w:pStyle w:val="Footer"/>
@@ -1204,7 +1276,7 @@
 </file>
 
 <file path=word/footer2.xml><?xml version="1.0" encoding="utf-8"?>
-<w:ftr xmlns:wpc="http://schemas.microsoft.com/office/word/2010/wordprocessingCanvas" xmlns:cx="http://schemas.microsoft.com/office/drawing/2014/chartex" xmlns:cx1="http://schemas.microsoft.com/office/drawing/2015/9/8/chartex" xmlns:cx2="http://schemas.microsoft.com/office/drawing/2015/10/21/chartex" xmlns:cx3="http://schemas.microsoft.com/office/drawing/2016/5/9/chartex" xmlns:cx4="http://schemas.microsoft.com/office/drawing/2016/5/10/chartex" xmlns:cx5="http://schemas.microsoft.com/office/drawing/2016/5/11/chartex" xmlns:cx6="http://schemas.microsoft.com/office/drawing/2016/5/12/chartex" xmlns:cx7="http://schemas.microsoft.com/office/drawing/2016/5/13/chartex" xmlns:cx8="http://schemas.microsoft.com/office/drawing/2016/5/14/chartex" xmlns:mc="http://schemas.openxmlformats.org/markup-compatibility/2006" xmlns:aink="http://schemas.microsoft.com/office/drawing/2016/ink" xmlns:am3d="http://schemas.microsoft.com/office/drawing/2017/model3d" xmlns:o="urn:schemas-microsoft-com:office:office" xmlns:r="http://schemas.openxmlformats.org/officeDocument/2006/relationships" xmlns:m="http://schemas.openxmlformats.org/officeDocument/2006/math" xmlns:v="urn:schemas-microsoft-com:vml" xmlns:wp14="http://schemas.microsoft.com/office/word/2010/wordprocessingDrawing" xmlns:wp="http://schemas.openxmlformats.org/drawingml/2006/wordprocessingDrawing" xmlns:w10="urn:schemas-microsoft-com:office:word" xmlns:w="http://schemas.openxmlformats.org/wordprocessingml/2006/main" xmlns:w14="http://schemas.microsoft.com/office/word/2010/wordml" xmlns:w15="http://schemas.microsoft.com/office/word/2012/wordml" xmlns:w16cid="http://schemas.microsoft.com/office/word/2016/wordml/cid" xmlns:w16se="http://schemas.microsoft.com/office/word/2015/wordml/symex" xmlns:wpg="http://schemas.microsoft.com/office/word/2010/wordprocessingGroup" xmlns:wpi="http://schemas.microsoft.com/office/word/2010/wordprocessingInk" xmlns:wne="http://schemas.microsoft.com/office/word/2006/wordml" xmlns:wps="http://schemas.microsoft.com/office/word/2010/wordprocessingShape" mc:Ignorable="w14 w15 w16se w16cid wp14">
+<w:ftr xmlns:wpc="http://schemas.microsoft.com/office/word/2010/wordprocessingCanvas" xmlns:mc="http://schemas.openxmlformats.org/markup-compatibility/2006" xmlns:o="urn:schemas-microsoft-com:office:office" xmlns:r="http://schemas.openxmlformats.org/officeDocument/2006/relationships" xmlns:m="http://schemas.openxmlformats.org/officeDocument/2006/math" xmlns:v="urn:schemas-microsoft-com:vml" xmlns:wp14="http://schemas.microsoft.com/office/word/2010/wordprocessingDrawing" xmlns:wp="http://schemas.openxmlformats.org/drawingml/2006/wordprocessingDrawing" xmlns:w10="urn:schemas-microsoft-com:office:word" xmlns:w="http://schemas.openxmlformats.org/wordprocessingml/2006/main" xmlns:w14="http://schemas.microsoft.com/office/word/2010/wordml" xmlns:w15="http://schemas.microsoft.com/office/word/2012/wordml" xmlns:wpg="http://schemas.microsoft.com/office/word/2010/wordprocessingGroup" xmlns:wpi="http://schemas.microsoft.com/office/word/2010/wordprocessingInk" xmlns:wne="http://schemas.microsoft.com/office/word/2006/wordml" xmlns:wps="http://schemas.microsoft.com/office/word/2010/wordprocessingShape" mc:Ignorable="w14 w15 wp14">
   <w:p>
     <w:pPr>
       <w:pStyle w:val="Footer"/>
@@ -1214,7 +1286,7 @@
 </file>
 
 <file path=word/footer3.xml><?xml version="1.0" encoding="utf-8"?>
-<w:ftr xmlns:wpc="http://schemas.microsoft.com/office/word/2010/wordprocessingCanvas" xmlns:cx="http://schemas.microsoft.com/office/drawing/2014/chartex" xmlns:cx1="http://schemas.microsoft.com/office/drawing/2015/9/8/chartex" xmlns:cx2="http://schemas.microsoft.com/office/drawing/2015/10/21/chartex" xmlns:cx3="http://schemas.microsoft.com/office/drawing/2016/5/9/chartex" xmlns:cx4="http://schemas.microsoft.com/office/drawing/2016/5/10/chartex" xmlns:cx5="http://schemas.microsoft.com/office/drawing/2016/5/11/chartex" xmlns:cx6="http://schemas.microsoft.com/office/drawing/2016/5/12/chartex" xmlns:cx7="http://schemas.microsoft.com/office/drawing/2016/5/13/chartex" xmlns:cx8="http://schemas.microsoft.com/office/drawing/2016/5/14/chartex" xmlns:mc="http://schemas.openxmlformats.org/markup-compatibility/2006" xmlns:aink="http://schemas.microsoft.com/office/drawing/2016/ink" xmlns:am3d="http://schemas.microsoft.com/office/drawing/2017/model3d" xmlns:o="urn:schemas-microsoft-com:office:office" xmlns:r="http://schemas.openxmlformats.org/officeDocument/2006/relationships" xmlns:m="http://schemas.openxmlformats.org/officeDocument/2006/math" xmlns:v="urn:schemas-microsoft-com:vml" xmlns:wp14="http://schemas.microsoft.com/office/word/2010/wordprocessingDrawing" xmlns:wp="http://schemas.openxmlformats.org/drawingml/2006/wordprocessingDrawing" xmlns:w10="urn:schemas-microsoft-com:office:word" xmlns:w="http://schemas.openxmlformats.org/wordprocessingml/2006/main" xmlns:w14="http://schemas.microsoft.com/office/word/2010/wordml" xmlns:w15="http://schemas.microsoft.com/office/word/2012/wordml" xmlns:w16cid="http://schemas.microsoft.com/office/word/2016/wordml/cid" xmlns:w16se="http://schemas.microsoft.com/office/word/2015/wordml/symex" xmlns:wpg="http://schemas.microsoft.com/office/word/2010/wordprocessingGroup" xmlns:wpi="http://schemas.microsoft.com/office/word/2010/wordprocessingInk" xmlns:wne="http://schemas.microsoft.com/office/word/2006/wordml" xmlns:wps="http://schemas.microsoft.com/office/word/2010/wordprocessingShape" mc:Ignorable="w14 w15 w16se w16cid wp14">
+<w:ftr xmlns:wpc="http://schemas.microsoft.com/office/word/2010/wordprocessingCanvas" xmlns:mc="http://schemas.openxmlformats.org/markup-compatibility/2006" xmlns:o="urn:schemas-microsoft-com:office:office" xmlns:r="http://schemas.openxmlformats.org/officeDocument/2006/relationships" xmlns:m="http://schemas.openxmlformats.org/officeDocument/2006/math" xmlns:v="urn:schemas-microsoft-com:vml" xmlns:wp14="http://schemas.microsoft.com/office/word/2010/wordprocessingDrawing" xmlns:wp="http://schemas.openxmlformats.org/drawingml/2006/wordprocessingDrawing" xmlns:w10="urn:schemas-microsoft-com:office:word" xmlns:w="http://schemas.openxmlformats.org/wordprocessingml/2006/main" xmlns:w14="http://schemas.microsoft.com/office/word/2010/wordml" xmlns:w15="http://schemas.microsoft.com/office/word/2012/wordml" xmlns:wpg="http://schemas.microsoft.com/office/word/2010/wordprocessingGroup" xmlns:wpi="http://schemas.microsoft.com/office/word/2010/wordprocessingInk" xmlns:wne="http://schemas.microsoft.com/office/word/2006/wordml" xmlns:wps="http://schemas.microsoft.com/office/word/2010/wordprocessingShape" mc:Ignorable="w14 w15 wp14">
   <w:p>
     <w:pPr>
       <w:pStyle w:val="Footer"/>
@@ -1224,7 +1296,7 @@
 </file>
 
 <file path=word/footnotes.xml><?xml version="1.0" encoding="utf-8"?>
-<w:footnotes xmlns:wpc="http://schemas.microsoft.com/office/word/2010/wordprocessingCanvas" xmlns:cx="http://schemas.microsoft.com/office/drawing/2014/chartex" xmlns:cx1="http://schemas.microsoft.com/office/drawing/2015/9/8/chartex" xmlns:cx2="http://schemas.microsoft.com/office/drawing/2015/10/21/chartex" xmlns:cx3="http://schemas.microsoft.com/office/drawing/2016/5/9/chartex" xmlns:cx4="http://schemas.microsoft.com/office/drawing/2016/5/10/chartex" xmlns:cx5="http://schemas.microsoft.com/office/drawing/2016/5/11/chartex" xmlns:cx6="http://schemas.microsoft.com/office/drawing/2016/5/12/chartex" xmlns:cx7="http://schemas.microsoft.com/office/drawing/2016/5/13/chartex" xmlns:cx8="http://schemas.microsoft.com/office/drawing/2016/5/14/chartex" xmlns:mc="http://schemas.openxmlformats.org/markup-compatibility/2006" xmlns:aink="http://schemas.microsoft.com/office/drawing/2016/ink" xmlns:am3d="http://schemas.microsoft.com/office/drawing/2017/model3d" xmlns:o="urn:schemas-microsoft-com:office:office" xmlns:r="http://schemas.openxmlformats.org/officeDocument/2006/relationships" xmlns:m="http://schemas.openxmlformats.org/officeDocument/2006/math" xmlns:v="urn:schemas-microsoft-com:vml" xmlns:wp14="http://schemas.microsoft.com/office/word/2010/wordprocessingDrawing" xmlns:wp="http://schemas.openxmlformats.org/drawingml/2006/wordprocessingDrawing" xmlns:w10="urn:schemas-microsoft-com:office:word" xmlns:w="http://schemas.openxmlformats.org/wordprocessingml/2006/main" xmlns:w14="http://schemas.microsoft.com/office/word/2010/wordml" xmlns:w15="http://schemas.microsoft.com/office/word/2012/wordml" xmlns:w16cid="http://schemas.microsoft.com/office/word/2016/wordml/cid" xmlns:w16se="http://schemas.microsoft.com/office/word/2015/wordml/symex" xmlns:wpg="http://schemas.microsoft.com/office/word/2010/wordprocessingGroup" xmlns:wpi="http://schemas.microsoft.com/office/word/2010/wordprocessingInk" xmlns:wne="http://schemas.microsoft.com/office/word/2006/wordml" xmlns:wps="http://schemas.microsoft.com/office/word/2010/wordprocessingShape" mc:Ignorable="w14 w15 w16se w16cid wp14">
+<w:footnotes xmlns:wpc="http://schemas.microsoft.com/office/word/2010/wordprocessingCanvas" xmlns:mc="http://schemas.openxmlformats.org/markup-compatibility/2006" xmlns:o="urn:schemas-microsoft-com:office:office" xmlns:r="http://schemas.openxmlformats.org/officeDocument/2006/relationships" xmlns:m="http://schemas.openxmlformats.org/officeDocument/2006/math" xmlns:v="urn:schemas-microsoft-com:vml" xmlns:wp14="http://schemas.microsoft.com/office/word/2010/wordprocessingDrawing" xmlns:wp="http://schemas.openxmlformats.org/drawingml/2006/wordprocessingDrawing" xmlns:w10="urn:schemas-microsoft-com:office:word" xmlns:w="http://schemas.openxmlformats.org/wordprocessingml/2006/main" xmlns:w14="http://schemas.microsoft.com/office/word/2010/wordml" xmlns:w15="http://schemas.microsoft.com/office/word/2012/wordml" xmlns:wpg="http://schemas.microsoft.com/office/word/2010/wordprocessingGroup" xmlns:wpi="http://schemas.microsoft.com/office/word/2010/wordprocessingInk" xmlns:wne="http://schemas.microsoft.com/office/word/2006/wordml" xmlns:wps="http://schemas.microsoft.com/office/word/2010/wordprocessingShape" mc:Ignorable="w14 w15 wp14">
   <w:footnote w:type="separator" w:id="-1">
     <w:p>
       <w:pPr>
@@ -1249,7 +1321,7 @@
 </file>
 
 <file path=word/header1.xml><?xml version="1.0" encoding="utf-8"?>
-<w:hdr xmlns:wpc="http://schemas.microsoft.com/office/word/2010/wordprocessingCanvas" xmlns:cx="http://schemas.microsoft.com/office/drawing/2014/chartex" xmlns:cx1="http://schemas.microsoft.com/office/drawing/2015/9/8/chartex" xmlns:cx2="http://schemas.microsoft.com/office/drawing/2015/10/21/chartex" xmlns:cx3="http://schemas.microsoft.com/office/drawing/2016/5/9/chartex" xmlns:cx4="http://schemas.microsoft.com/office/drawing/2016/5/10/chartex" xmlns:cx5="http://schemas.microsoft.com/office/drawing/2016/5/11/chartex" xmlns:cx6="http://schemas.microsoft.com/office/drawing/2016/5/12/chartex" xmlns:cx7="http://schemas.microsoft.com/office/drawing/2016/5/13/chartex" xmlns:cx8="http://schemas.microsoft.com/office/drawing/2016/5/14/chartex" xmlns:mc="http://schemas.openxmlformats.org/markup-compatibility/2006" xmlns:aink="http://schemas.microsoft.com/office/drawing/2016/ink" xmlns:am3d="http://schemas.microsoft.com/office/drawing/2017/model3d" xmlns:o="urn:schemas-microsoft-com:office:office" xmlns:r="http://schemas.openxmlformats.org/officeDocument/2006/relationships" xmlns:m="http://schemas.openxmlformats.org/officeDocument/2006/math" xmlns:v="urn:schemas-microsoft-com:vml" xmlns:wp14="http://schemas.microsoft.com/office/word/2010/wordprocessingDrawing" xmlns:wp="http://schemas.openxmlformats.org/drawingml/2006/wordprocessingDrawing" xmlns:w10="urn:schemas-microsoft-com:office:word" xmlns:w="http://schemas.openxmlformats.org/wordprocessingml/2006/main" xmlns:w14="http://schemas.microsoft.com/office/word/2010/wordml" xmlns:w15="http://schemas.microsoft.com/office/word/2012/wordml" xmlns:w16cid="http://schemas.microsoft.com/office/word/2016/wordml/cid" xmlns:w16se="http://schemas.microsoft.com/office/word/2015/wordml/symex" xmlns:wpg="http://schemas.microsoft.com/office/word/2010/wordprocessingGroup" xmlns:wpi="http://schemas.microsoft.com/office/word/2010/wordprocessingInk" xmlns:wne="http://schemas.microsoft.com/office/word/2006/wordml" xmlns:wps="http://schemas.microsoft.com/office/word/2010/wordprocessingShape" mc:Ignorable="w14 w15 w16se w16cid wp14">
+<w:hdr xmlns:wpc="http://schemas.microsoft.com/office/word/2010/wordprocessingCanvas" xmlns:mc="http://schemas.openxmlformats.org/markup-compatibility/2006" xmlns:o="urn:schemas-microsoft-com:office:office" xmlns:r="http://schemas.openxmlformats.org/officeDocument/2006/relationships" xmlns:m="http://schemas.openxmlformats.org/officeDocument/2006/math" xmlns:v="urn:schemas-microsoft-com:vml" xmlns:wp14="http://schemas.microsoft.com/office/word/2010/wordprocessingDrawing" xmlns:wp="http://schemas.openxmlformats.org/drawingml/2006/wordprocessingDrawing" xmlns:w10="urn:schemas-microsoft-com:office:word" xmlns:w="http://schemas.openxmlformats.org/wordprocessingml/2006/main" xmlns:w14="http://schemas.microsoft.com/office/word/2010/wordml" xmlns:w15="http://schemas.microsoft.com/office/word/2012/wordml" xmlns:wpg="http://schemas.microsoft.com/office/word/2010/wordprocessingGroup" xmlns:wpi="http://schemas.microsoft.com/office/word/2010/wordprocessingInk" xmlns:wne="http://schemas.microsoft.com/office/word/2006/wordml" xmlns:wps="http://schemas.microsoft.com/office/word/2010/wordprocessingShape" mc:Ignorable="w14 w15 wp14">
   <w:p>
     <w:pPr>
       <w:pStyle w:val="Header"/>
@@ -1259,7 +1331,7 @@
 </file>
 
 <file path=word/header2.xml><?xml version="1.0" encoding="utf-8"?>
-<w:hdr xmlns:wpc="http://schemas.microsoft.com/office/word/2010/wordprocessingCanvas" xmlns:cx="http://schemas.microsoft.com/office/drawing/2014/chartex" xmlns:cx1="http://schemas.microsoft.com/office/drawing/2015/9/8/chartex" xmlns:cx2="http://schemas.microsoft.com/office/drawing/2015/10/21/chartex" xmlns:cx3="http://schemas.microsoft.com/office/drawing/2016/5/9/chartex" xmlns:cx4="http://schemas.microsoft.com/office/drawing/2016/5/10/chartex" xmlns:cx5="http://schemas.microsoft.com/office/drawing/2016/5/11/chartex" xmlns:cx6="http://schemas.microsoft.com/office/drawing/2016/5/12/chartex" xmlns:cx7="http://schemas.microsoft.com/office/drawing/2016/5/13/chartex" xmlns:cx8="http://schemas.microsoft.com/office/drawing/2016/5/14/chartex" xmlns:mc="http://schemas.openxmlformats.org/markup-compatibility/2006" xmlns:aink="http://schemas.microsoft.com/office/drawing/2016/ink" xmlns:am3d="http://schemas.microsoft.com/office/drawing/2017/model3d" xmlns:o="urn:schemas-microsoft-com:office:office" xmlns:r="http://schemas.openxmlformats.org/officeDocument/2006/relationships" xmlns:m="http://schemas.openxmlformats.org/officeDocument/2006/math" xmlns:v="urn:schemas-microsoft-com:vml" xmlns:wp14="http://schemas.microsoft.com/office/word/2010/wordprocessingDrawing" xmlns:wp="http://schemas.openxmlformats.org/drawingml/2006/wordprocessingDrawing" xmlns:w10="urn:schemas-microsoft-com:office:word" xmlns:w="http://schemas.openxmlformats.org/wordprocessingml/2006/main" xmlns:w14="http://schemas.microsoft.com/office/word/2010/wordml" xmlns:w15="http://schemas.microsoft.com/office/word/2012/wordml" xmlns:w16cid="http://schemas.microsoft.com/office/word/2016/wordml/cid" xmlns:w16se="http://schemas.microsoft.com/office/word/2015/wordml/symex" xmlns:wpg="http://schemas.microsoft.com/office/word/2010/wordprocessingGroup" xmlns:wpi="http://schemas.microsoft.com/office/word/2010/wordprocessingInk" xmlns:wne="http://schemas.microsoft.com/office/word/2006/wordml" xmlns:wps="http://schemas.microsoft.com/office/word/2010/wordprocessingShape" mc:Ignorable="w14 w15 w16se w16cid wp14">
+<w:hdr xmlns:wpc="http://schemas.microsoft.com/office/word/2010/wordprocessingCanvas" xmlns:mc="http://schemas.openxmlformats.org/markup-compatibility/2006" xmlns:o="urn:schemas-microsoft-com:office:office" xmlns:r="http://schemas.openxmlformats.org/officeDocument/2006/relationships" xmlns:m="http://schemas.openxmlformats.org/officeDocument/2006/math" xmlns:v="urn:schemas-microsoft-com:vml" xmlns:wp14="http://schemas.microsoft.com/office/word/2010/wordprocessingDrawing" xmlns:wp="http://schemas.openxmlformats.org/drawingml/2006/wordprocessingDrawing" xmlns:w10="urn:schemas-microsoft-com:office:word" xmlns:w="http://schemas.openxmlformats.org/wordprocessingml/2006/main" xmlns:w14="http://schemas.microsoft.com/office/word/2010/wordml" xmlns:w15="http://schemas.microsoft.com/office/word/2012/wordml" xmlns:wpg="http://schemas.microsoft.com/office/word/2010/wordprocessingGroup" xmlns:wpi="http://schemas.microsoft.com/office/word/2010/wordprocessingInk" xmlns:wne="http://schemas.microsoft.com/office/word/2006/wordml" xmlns:wps="http://schemas.microsoft.com/office/word/2010/wordprocessingShape" mc:Ignorable="w14 w15 wp14">
   <w:p>
     <w:pPr>
       <w:pStyle w:val="Header"/>
@@ -1269,7 +1341,7 @@
 </file>
 
 <file path=word/header3.xml><?xml version="1.0" encoding="utf-8"?>
-<w:hdr xmlns:wpc="http://schemas.microsoft.com/office/word/2010/wordprocessingCanvas" xmlns:cx="http://schemas.microsoft.com/office/drawing/2014/chartex" xmlns:cx1="http://schemas.microsoft.com/office/drawing/2015/9/8/chartex" xmlns:cx2="http://schemas.microsoft.com/office/drawing/2015/10/21/chartex" xmlns:cx3="http://schemas.microsoft.com/office/drawing/2016/5/9/chartex" xmlns:cx4="http://schemas.microsoft.com/office/drawing/2016/5/10/chartex" xmlns:cx5="http://schemas.microsoft.com/office/drawing/2016/5/11/chartex" xmlns:cx6="http://schemas.microsoft.com/office/drawing/2016/5/12/chartex" xmlns:cx7="http://schemas.microsoft.com/office/drawing/2016/5/13/chartex" xmlns:cx8="http://schemas.microsoft.com/office/drawing/2016/5/14/chartex" xmlns:mc="http://schemas.openxmlformats.org/markup-compatibility/2006" xmlns:aink="http://schemas.microsoft.com/office/drawing/2016/ink" xmlns:am3d="http://schemas.microsoft.com/office/drawing/2017/model3d" xmlns:o="urn:schemas-microsoft-com:office:office" xmlns:r="http://schemas.openxmlformats.org/officeDocument/2006/relationships" xmlns:m="http://schemas.openxmlformats.org/officeDocument/2006/math" xmlns:v="urn:schemas-microsoft-com:vml" xmlns:wp14="http://schemas.microsoft.com/office/word/2010/wordprocessingDrawing" xmlns:wp="http://schemas.openxmlformats.org/drawingml/2006/wordprocessingDrawing" xmlns:w10="urn:schemas-microsoft-com:office:word" xmlns:w="http://schemas.openxmlformats.org/wordprocessingml/2006/main" xmlns:w14="http://schemas.microsoft.com/office/word/2010/wordml" xmlns:w15="http://schemas.microsoft.com/office/word/2012/wordml" xmlns:w16cid="http://schemas.microsoft.com/office/word/2016/wordml/cid" xmlns:w16se="http://schemas.microsoft.com/office/word/2015/wordml/symex" xmlns:wpg="http://schemas.microsoft.com/office/word/2010/wordprocessingGroup" xmlns:wpi="http://schemas.microsoft.com/office/word/2010/wordprocessingInk" xmlns:wne="http://schemas.microsoft.com/office/word/2006/wordml" xmlns:wps="http://schemas.microsoft.com/office/word/2010/wordprocessingShape" mc:Ignorable="w14 w15 w16se w16cid wp14">
+<w:hdr xmlns:wpc="http://schemas.microsoft.com/office/word/2010/wordprocessingCanvas" xmlns:mc="http://schemas.openxmlformats.org/markup-compatibility/2006" xmlns:o="urn:schemas-microsoft-com:office:office" xmlns:r="http://schemas.openxmlformats.org/officeDocument/2006/relationships" xmlns:m="http://schemas.openxmlformats.org/officeDocument/2006/math" xmlns:v="urn:schemas-microsoft-com:vml" xmlns:wp14="http://schemas.microsoft.com/office/word/2010/wordprocessingDrawing" xmlns:wp="http://schemas.openxmlformats.org/drawingml/2006/wordprocessingDrawing" xmlns:w10="urn:schemas-microsoft-com:office:word" xmlns:w="http://schemas.openxmlformats.org/wordprocessingml/2006/main" xmlns:w14="http://schemas.microsoft.com/office/word/2010/wordml" xmlns:w15="http://schemas.microsoft.com/office/word/2012/wordml" xmlns:wpg="http://schemas.microsoft.com/office/word/2010/wordprocessingGroup" xmlns:wpi="http://schemas.microsoft.com/office/word/2010/wordprocessingInk" xmlns:wne="http://schemas.microsoft.com/office/word/2006/wordml" xmlns:wps="http://schemas.microsoft.com/office/word/2010/wordprocessingShape" mc:Ignorable="w14 w15 wp14">
   <w:p>
     <w:pPr>
       <w:pStyle w:val="Header"/>
@@ -1279,7 +1351,7 @@
 </file>
 
 <file path=word/styles.xml><?xml version="1.0" encoding="utf-8"?>
-<w:styles xmlns:mc="http://schemas.openxmlformats.org/markup-compatibility/2006" xmlns:r="http://schemas.openxmlformats.org/officeDocument/2006/relationships" xmlns:w="http://schemas.openxmlformats.org/wordprocessingml/2006/main" xmlns:w14="http://schemas.microsoft.com/office/word/2010/wordml" xmlns:w15="http://schemas.microsoft.com/office/word/2012/wordml" xmlns:w16cid="http://schemas.microsoft.com/office/word/2016/wordml/cid" xmlns:w16se="http://schemas.microsoft.com/office/word/2015/wordml/symex" mc:Ignorable="w14 w15 w16se w16cid">
+<w:styles xmlns:mc="http://schemas.openxmlformats.org/markup-compatibility/2006" xmlns:r="http://schemas.openxmlformats.org/officeDocument/2006/relationships" xmlns:w="http://schemas.openxmlformats.org/wordprocessingml/2006/main" xmlns:w14="http://schemas.microsoft.com/office/word/2010/wordml" xmlns:w15="http://schemas.microsoft.com/office/word/2012/wordml" mc:Ignorable="w14 w15">
   <w:docDefaults>
     <w:rPrDefault>
       <w:rPr>
@@ -1295,7 +1367,7 @@
       </w:pPr>
     </w:pPrDefault>
   </w:docDefaults>
-  <w:latentStyles w:defLockedState="0" w:defUIPriority="99" w:defSemiHidden="0" w:defUnhideWhenUsed="0" w:defQFormat="0" w:count="375">
+  <w:latentStyles w:defLockedState="0" w:defUIPriority="99" w:defSemiHidden="0" w:defUnhideWhenUsed="0" w:defQFormat="0" w:count="371">
     <w:lsdException w:name="Normal" w:uiPriority="0" w:qFormat="1"/>
     <w:lsdException w:name="heading 1" w:uiPriority="9" w:qFormat="1"/>
     <w:lsdException w:name="heading 2" w:semiHidden="1" w:uiPriority="9" w:unhideWhenUsed="1" w:qFormat="1"/>
@@ -1667,10 +1739,6 @@
     <w:lsdException w:name="List Table 5 Dark Accent 6" w:uiPriority="50"/>
     <w:lsdException w:name="List Table 6 Colorful Accent 6" w:uiPriority="51"/>
     <w:lsdException w:name="List Table 7 Colorful Accent 6" w:uiPriority="52"/>
-    <w:lsdException w:name="Mention" w:semiHidden="1" w:unhideWhenUsed="1"/>
-    <w:lsdException w:name="Smart Hyperlink" w:semiHidden="1" w:unhideWhenUsed="1"/>
-    <w:lsdException w:name="Hashtag" w:semiHidden="1" w:unhideWhenUsed="1"/>
-    <w:lsdException w:name="Unresolved Mention" w:semiHidden="1" w:unhideWhenUsed="1"/>
   </w:latentStyles>
   <w:style w:type="paragraph" w:default="1" w:styleId="Normal">
     <w:name w:val="Normal"/>
@@ -2061,4 +2129,16 @@
   <a:objectDefaults/>
   <a:extraClrSchemeLst/>
 </a:theme>
+</file>
+
+<file path=customXml/item1.xml><?xml version="1.0" encoding="utf-8"?>
+<b:Sources xmlns:b="http://schemas.openxmlformats.org/officeDocument/2006/bibliography" xmlns="http://schemas.openxmlformats.org/officeDocument/2006/bibliography" SelectedStyle="\APASixthEditionOfficeOnline.xsl" StyleName="APA" Version="6"/>
+</file>
+
+<file path=customXml/itemProps1.xml><?xml version="1.0" encoding="utf-8"?>
+<ds:datastoreItem xmlns:ds="http://schemas.openxmlformats.org/officeDocument/2006/customXml" ds:itemID="{C1CFF956-86B0-4FB5-9427-5C2F58716C00}">
+  <ds:schemaRefs>
+    <ds:schemaRef ds:uri="http://schemas.openxmlformats.org/officeDocument/2006/bibliography"/>
+  </ds:schemaRefs>
+</ds:datastoreItem>
 </file>
</xml_diff>